<commit_message>
Update DMR and Network Analytics
</commit_message>
<xml_diff>
--- a/NetworkAnalytics/twitterAssignment/Twitter_Assigment.docx
+++ b/NetworkAnalytics/twitterAssignment/Twitter_Assigment.docx
@@ -95,6 +95,7 @@
         <w:tabs>
           <w:tab w:val="left" w:pos="4112"/>
         </w:tabs>
+        <w:spacing w:before="0"/>
         <w:rPr>
           <w:rFonts w:asciiTheme="minorHAnsi" w:hAnsiTheme="minorHAnsi"/>
           <w:i/>
@@ -130,62 +131,364 @@
       <w:pPr>
         <w:rPr>
           <w:rFonts w:asciiTheme="minorHAnsi" w:eastAsia="Calibri" w:hAnsiTheme="minorHAnsi" w:cs="Calibri"/>
+          <w:sz w:val="22"/>
+          <w:szCs w:val="22"/>
+        </w:rPr>
+      </w:pPr>
+      <w:r>
+        <w:rPr>
+          <w:rFonts w:asciiTheme="minorHAnsi" w:eastAsia="Calibri" w:hAnsiTheme="minorHAnsi" w:cs="Calibri"/>
+          <w:sz w:val="22"/>
+          <w:szCs w:val="22"/>
+        </w:rPr>
+        <w:t>The output of the network structure</w:t>
+      </w:r>
+      <w:r>
+        <w:rPr>
+          <w:rFonts w:asciiTheme="minorHAnsi" w:eastAsia="Calibri" w:hAnsiTheme="minorHAnsi" w:cs="Calibri"/>
+          <w:sz w:val="22"/>
+          <w:szCs w:val="22"/>
+        </w:rPr>
+        <w:t xml:space="preserve"> </w:t>
+      </w:r>
+      <w:r>
+        <w:rPr>
+          <w:rFonts w:asciiTheme="minorHAnsi" w:eastAsia="Calibri" w:hAnsiTheme="minorHAnsi" w:cs="Calibri"/>
+          <w:sz w:val="22"/>
+          <w:szCs w:val="22"/>
+        </w:rPr>
+        <w:t xml:space="preserve">of the subset edges </w:t>
+      </w:r>
+      <w:r>
+        <w:rPr>
+          <w:rFonts w:asciiTheme="minorHAnsi" w:eastAsia="Calibri" w:hAnsiTheme="minorHAnsi" w:cs="Calibri"/>
+          <w:sz w:val="22"/>
+          <w:szCs w:val="22"/>
+        </w:rPr>
+        <w:t xml:space="preserve">is shown below, to the left is a simply plot of network topology and to the right is a plot with color coded communities calculated with </w:t>
+      </w:r>
+      <w:proofErr w:type="spellStart"/>
+      <w:r>
+        <w:rPr>
+          <w:rFonts w:asciiTheme="minorHAnsi" w:eastAsia="Calibri" w:hAnsiTheme="minorHAnsi" w:cs="Calibri"/>
+          <w:sz w:val="22"/>
+          <w:szCs w:val="22"/>
+        </w:rPr>
+        <w:t>Walktrap</w:t>
+      </w:r>
+      <w:proofErr w:type="spellEnd"/>
+      <w:r>
+        <w:rPr>
+          <w:rFonts w:asciiTheme="minorHAnsi" w:eastAsia="Calibri" w:hAnsiTheme="minorHAnsi" w:cs="Calibri"/>
+          <w:sz w:val="22"/>
+          <w:szCs w:val="22"/>
+        </w:rPr>
+        <w:t xml:space="preserve"> community finding algorithm.</w:t>
+      </w:r>
+    </w:p>
+    <w:p>
+      <w:pPr>
+        <w:rPr>
+          <w:rFonts w:asciiTheme="minorHAnsi" w:eastAsia="Calibri" w:hAnsiTheme="minorHAnsi" w:cs="Calibri"/>
           <w:sz w:val="20"/>
           <w:szCs w:val="20"/>
         </w:rPr>
       </w:pPr>
-      <w:r>
+    </w:p>
+    <w:tbl>
+      <w:tblPr>
+        <w:tblStyle w:val="TableGrid"/>
+        <w:tblW w:w="0" w:type="auto"/>
+        <w:tblLook w:val="04A0" w:firstRow="1" w:lastRow="0" w:firstColumn="1" w:lastColumn="0" w:noHBand="0" w:noVBand="1"/>
+      </w:tblPr>
+      <w:tblGrid>
+        <w:gridCol w:w="4675"/>
+        <w:gridCol w:w="4675"/>
+      </w:tblGrid>
+      <w:tr>
+        <w:tc>
+          <w:tcPr>
+            <w:tcW w:w="4675" w:type="dxa"/>
+          </w:tcPr>
+          <w:p>
+            <w:pPr>
+              <w:jc w:val="center"/>
+              <w:rPr>
+                <w:rFonts w:asciiTheme="minorHAnsi" w:eastAsia="Calibri" w:hAnsiTheme="minorHAnsi" w:cs="Calibri"/>
+                <w:sz w:val="20"/>
+                <w:szCs w:val="20"/>
+              </w:rPr>
+            </w:pPr>
+            <w:r>
+              <w:rPr>
+                <w:noProof/>
+              </w:rPr>
+              <w:drawing>
+                <wp:inline distT="0" distB="0" distL="0" distR="0" wp14:anchorId="38ED1ACC" wp14:editId="18B1FEEA">
+                  <wp:extent cx="2671295" cy="2678430"/>
+                  <wp:effectExtent l="0" t="0" r="0" b="7620"/>
+                  <wp:docPr id="1" name="Picture 1"/>
+                  <wp:cNvGraphicFramePr>
+                    <a:graphicFrameLocks xmlns:a="http://schemas.openxmlformats.org/drawingml/2006/main" noChangeAspect="1"/>
+                  </wp:cNvGraphicFramePr>
+                  <a:graphic xmlns:a="http://schemas.openxmlformats.org/drawingml/2006/main">
+                    <a:graphicData uri="http://schemas.openxmlformats.org/drawingml/2006/picture">
+                      <pic:pic xmlns:pic="http://schemas.openxmlformats.org/drawingml/2006/picture">
+                        <pic:nvPicPr>
+                          <pic:cNvPr id="1" name=""/>
+                          <pic:cNvPicPr/>
+                        </pic:nvPicPr>
+                        <pic:blipFill>
+                          <a:blip r:embed="rId4"/>
+                          <a:stretch>
+                            <a:fillRect/>
+                          </a:stretch>
+                        </pic:blipFill>
+                        <pic:spPr>
+                          <a:xfrm>
+                            <a:off x="0" y="0"/>
+                            <a:ext cx="2673291" cy="2680432"/>
+                          </a:xfrm>
+                          <a:prstGeom prst="rect">
+                            <a:avLst/>
+                          </a:prstGeom>
+                        </pic:spPr>
+                      </pic:pic>
+                    </a:graphicData>
+                  </a:graphic>
+                </wp:inline>
+              </w:drawing>
+            </w:r>
+          </w:p>
+        </w:tc>
+        <w:tc>
+          <w:tcPr>
+            <w:tcW w:w="4675" w:type="dxa"/>
+          </w:tcPr>
+          <w:p>
+            <w:pPr>
+              <w:jc w:val="center"/>
+              <w:rPr>
+                <w:rFonts w:asciiTheme="minorHAnsi" w:eastAsia="Calibri" w:hAnsiTheme="minorHAnsi" w:cs="Calibri"/>
+                <w:sz w:val="20"/>
+                <w:szCs w:val="20"/>
+              </w:rPr>
+            </w:pPr>
+            <w:r>
+              <w:rPr>
+                <w:rFonts w:asciiTheme="minorHAnsi" w:eastAsia="Calibri" w:hAnsiTheme="minorHAnsi" w:cs="Calibri"/>
+                <w:noProof/>
+                <w:sz w:val="20"/>
+                <w:szCs w:val="20"/>
+              </w:rPr>
+              <w:drawing>
+                <wp:inline distT="0" distB="0" distL="0" distR="0">
+                  <wp:extent cx="2708910" cy="2678430"/>
+                  <wp:effectExtent l="0" t="0" r="0" b="7620"/>
+                  <wp:docPr id="3" name="Picture 3"/>
+                  <wp:cNvGraphicFramePr>
+                    <a:graphicFrameLocks xmlns:a="http://schemas.openxmlformats.org/drawingml/2006/main" noChangeAspect="1"/>
+                  </wp:cNvGraphicFramePr>
+                  <a:graphic xmlns:a="http://schemas.openxmlformats.org/drawingml/2006/main">
+                    <a:graphicData uri="http://schemas.openxmlformats.org/drawingml/2006/picture">
+                      <pic:pic xmlns:pic="http://schemas.openxmlformats.org/drawingml/2006/picture">
+                        <pic:nvPicPr>
+                          <pic:cNvPr id="3" name="image.png"/>
+                          <pic:cNvPicPr/>
+                        </pic:nvPicPr>
+                        <pic:blipFill rotWithShape="1">
+                          <a:blip r:embed="rId5" cstate="print">
+                            <a:extLst>
+                              <a:ext uri="{28A0092B-C50C-407E-A947-70E740481C1C}">
+                                <a14:useLocalDpi xmlns:a14="http://schemas.microsoft.com/office/drawing/2010/main" val="0"/>
+                              </a:ext>
+                            </a:extLst>
+                          </a:blip>
+                          <a:srcRect l="5376" t="2043" r="5730" b="2217"/>
+                          <a:stretch/>
+                        </pic:blipFill>
+                        <pic:spPr bwMode="auto">
+                          <a:xfrm>
+                            <a:off x="0" y="0"/>
+                            <a:ext cx="2712064" cy="2681549"/>
+                          </a:xfrm>
+                          <a:prstGeom prst="rect">
+                            <a:avLst/>
+                          </a:prstGeom>
+                          <a:ln>
+                            <a:noFill/>
+                          </a:ln>
+                          <a:extLst>
+                            <a:ext uri="{53640926-AAD7-44D8-BBD7-CCE9431645EC}">
+                              <a14:shadowObscured xmlns:a14="http://schemas.microsoft.com/office/drawing/2010/main"/>
+                            </a:ext>
+                          </a:extLst>
+                        </pic:spPr>
+                      </pic:pic>
+                    </a:graphicData>
+                  </a:graphic>
+                </wp:inline>
+              </w:drawing>
+            </w:r>
+          </w:p>
+        </w:tc>
+      </w:tr>
+    </w:tbl>
+    <w:p>
+      <w:pPr>
+        <w:rPr>
+          <w:rFonts w:asciiTheme="minorHAnsi" w:eastAsia="Calibri" w:hAnsiTheme="minorHAnsi" w:cs="Calibri"/>
+          <w:sz w:val="22"/>
+          <w:szCs w:val="22"/>
+        </w:rPr>
+      </w:pPr>
+      <w:r>
+        <w:rPr>
+          <w:rFonts w:asciiTheme="minorHAnsi" w:eastAsia="Calibri" w:hAnsiTheme="minorHAnsi" w:cs="Calibri"/>
+          <w:sz w:val="22"/>
+          <w:szCs w:val="22"/>
+        </w:rPr>
+        <w:t xml:space="preserve">We can see </w:t>
+      </w:r>
+      <w:r>
+        <w:rPr>
+          <w:rFonts w:asciiTheme="minorHAnsi" w:eastAsia="Calibri" w:hAnsiTheme="minorHAnsi" w:cs="Calibri"/>
+          <w:sz w:val="22"/>
+          <w:szCs w:val="22"/>
+        </w:rPr>
+        <w:t>from</w:t>
+      </w:r>
+      <w:r>
+        <w:rPr>
+          <w:rFonts w:asciiTheme="minorHAnsi" w:eastAsia="Calibri" w:hAnsiTheme="minorHAnsi" w:cs="Calibri"/>
+          <w:sz w:val="22"/>
+          <w:szCs w:val="22"/>
+        </w:rPr>
+        <w:t xml:space="preserve"> the network structure that most of the user</w:t>
+      </w:r>
+      <w:r>
+        <w:rPr>
+          <w:rFonts w:asciiTheme="minorHAnsi" w:eastAsia="Calibri" w:hAnsiTheme="minorHAnsi" w:cs="Calibri"/>
+          <w:sz w:val="22"/>
+          <w:szCs w:val="22"/>
+        </w:rPr>
+        <w:t>s</w:t>
+      </w:r>
+      <w:r>
+        <w:rPr>
+          <w:rFonts w:asciiTheme="minorHAnsi" w:eastAsia="Calibri" w:hAnsiTheme="minorHAnsi" w:cs="Calibri"/>
+          <w:sz w:val="22"/>
+          <w:szCs w:val="22"/>
+        </w:rPr>
+        <w:t xml:space="preserve"> subscribes to </w:t>
+      </w:r>
+      <w:r>
+        <w:rPr>
+          <w:rFonts w:asciiTheme="minorHAnsi" w:eastAsia="Calibri" w:hAnsiTheme="minorHAnsi" w:cs="Calibri"/>
+          <w:sz w:val="22"/>
+          <w:szCs w:val="22"/>
+        </w:rPr>
+        <w:t>four vertexes (0, 1, 2, and 3)</w:t>
+      </w:r>
+      <w:r>
+        <w:rPr>
+          <w:rFonts w:asciiTheme="minorHAnsi" w:eastAsia="Calibri" w:hAnsiTheme="minorHAnsi" w:cs="Calibri"/>
+          <w:sz w:val="22"/>
+          <w:szCs w:val="22"/>
+        </w:rPr>
+        <w:t xml:space="preserve"> </w:t>
+      </w:r>
+      <w:r>
+        <w:rPr>
+          <w:rFonts w:asciiTheme="minorHAnsi" w:eastAsia="Calibri" w:hAnsiTheme="minorHAnsi" w:cs="Calibri"/>
+          <w:sz w:val="22"/>
+          <w:szCs w:val="22"/>
+        </w:rPr>
+        <w:t>and there are many much smaller components formed by vertex connecting with various directions</w:t>
+      </w:r>
+    </w:p>
+    <w:p>
+      <w:pPr>
+        <w:pStyle w:val="Heading3"/>
+        <w:tabs>
+          <w:tab w:val="left" w:pos="4112"/>
+        </w:tabs>
+        <w:rPr>
+          <w:rFonts w:asciiTheme="minorHAnsi" w:hAnsiTheme="minorHAnsi"/>
+          <w:i/>
+          <w:iCs/>
+        </w:rPr>
+      </w:pPr>
+      <w:r>
+        <w:rPr>
+          <w:rFonts w:asciiTheme="minorHAnsi" w:hAnsiTheme="minorHAnsi"/>
+          <w:i/>
+          <w:iCs/>
+        </w:rPr>
+        <w:t>Data Analysis</w:t>
+      </w:r>
+    </w:p>
+    <w:p>
+      <w:pPr>
+        <w:pStyle w:val="Heading6"/>
+        <w:rPr>
+          <w:rFonts w:asciiTheme="minorHAnsi" w:hAnsiTheme="minorHAnsi"/>
+          <w:sz w:val="22"/>
+          <w:szCs w:val="22"/>
+        </w:rPr>
+      </w:pPr>
+      <w:r>
+        <w:rPr>
+          <w:rFonts w:asciiTheme="minorHAnsi" w:hAnsiTheme="minorHAnsi"/>
+          <w:sz w:val="22"/>
+          <w:szCs w:val="22"/>
+        </w:rPr>
+        <w:t xml:space="preserve">1. </w:t>
+      </w:r>
+      <w:r>
+        <w:rPr>
+          <w:rFonts w:asciiTheme="minorHAnsi" w:hAnsiTheme="minorHAnsi"/>
+          <w:sz w:val="22"/>
+          <w:szCs w:val="22"/>
+        </w:rPr>
+        <w:t>The distribution of the of number of followers</w:t>
+      </w:r>
+    </w:p>
+    <w:p>
+      <w:pPr>
+        <w:rPr>
+          <w:rFonts w:asciiTheme="minorHAnsi" w:eastAsia="Calibri" w:hAnsiTheme="minorHAnsi" w:cs="Calibri"/>
+          <w:sz w:val="22"/>
+          <w:szCs w:val="22"/>
+        </w:rPr>
+      </w:pPr>
+      <w:r>
+        <w:rPr>
+          <w:rFonts w:asciiTheme="minorHAnsi" w:eastAsia="Calibri" w:hAnsiTheme="minorHAnsi" w:cs="Calibri"/>
+          <w:sz w:val="22"/>
+          <w:szCs w:val="22"/>
+        </w:rPr>
+        <w:t>To plot the distribution of the number of followers, we use R and ggplot2 library to perform necessary calculations:</w:t>
+      </w:r>
+    </w:p>
+    <w:p>
+      <w:pPr>
+        <w:pStyle w:val="Default"/>
         <w:rPr>
           <w:rFonts w:asciiTheme="minorHAnsi" w:eastAsia="Calibri" w:hAnsiTheme="minorHAnsi" w:cs="Calibri"/>
           <w:sz w:val="20"/>
           <w:szCs w:val="20"/>
         </w:rPr>
-        <w:t>The</w:t>
-      </w:r>
-      <w:r>
-        <w:rPr>
-          <w:rFonts w:asciiTheme="minorHAnsi" w:eastAsia="Calibri" w:hAnsiTheme="minorHAnsi" w:cs="Calibri"/>
-          <w:sz w:val="20"/>
-          <w:szCs w:val="20"/>
-        </w:rPr>
-        <w:t xml:space="preserve"> output of the network structure</w:t>
-      </w:r>
-      <w:r>
-        <w:rPr>
-          <w:rFonts w:asciiTheme="minorHAnsi" w:eastAsia="Calibri" w:hAnsiTheme="minorHAnsi" w:cs="Calibri"/>
-          <w:sz w:val="20"/>
-          <w:szCs w:val="20"/>
-        </w:rPr>
-        <w:t xml:space="preserve"> is shown below:</w:t>
-      </w:r>
-    </w:p>
-    <w:p>
-      <w:pPr>
-        <w:rPr>
-          <w:rFonts w:asciiTheme="minorHAnsi" w:eastAsia="Calibri" w:hAnsiTheme="minorHAnsi" w:cs="Calibri"/>
-          <w:sz w:val="20"/>
-          <w:szCs w:val="20"/>
-        </w:rPr>
-      </w:pPr>
-    </w:p>
-    <w:p>
-      <w:pPr>
-        <w:jc w:val="center"/>
-        <w:rPr>
-          <w:rFonts w:asciiTheme="minorHAnsi" w:eastAsia="Calibri" w:hAnsiTheme="minorHAnsi" w:cs="Calibri"/>
-          <w:sz w:val="20"/>
-          <w:szCs w:val="20"/>
-        </w:rPr>
       </w:pPr>
       <w:r>
         <w:rPr>
           <w:noProof/>
         </w:rPr>
         <w:drawing>
-          <wp:inline distT="0" distB="0" distL="0" distR="0" wp14:anchorId="025DE8B7" wp14:editId="7FEE5899">
-            <wp:extent cx="5898258" cy="5896389"/>
-            <wp:effectExtent l="0" t="0" r="7620" b="9525"/>
-            <wp:docPr id="1" name="Picture 1"/>
+          <wp:inline distT="0" distB="0" distL="0" distR="0" wp14:anchorId="53FCE97D" wp14:editId="4297B9F9">
+            <wp:extent cx="5909310" cy="2431908"/>
+            <wp:effectExtent l="0" t="0" r="0" b="6985"/>
+            <wp:docPr id="4" name="Picture 4"/>
             <wp:cNvGraphicFramePr>
               <a:graphicFrameLocks xmlns:a="http://schemas.openxmlformats.org/drawingml/2006/main" noChangeAspect="1"/>
             </wp:cNvGraphicFramePr>
@@ -196,27 +499,20 @@
                     <pic:cNvPr id="1" name=""/>
                     <pic:cNvPicPr/>
                   </pic:nvPicPr>
-                  <pic:blipFill rotWithShape="1">
-                    <a:blip r:embed="rId4"/>
-                    <a:srcRect l="1" t="-451" r="763" b="-1"/>
-                    <a:stretch/>
+                  <pic:blipFill>
+                    <a:blip r:embed="rId6"/>
+                    <a:stretch>
+                      <a:fillRect/>
+                    </a:stretch>
                   </pic:blipFill>
-                  <pic:spPr bwMode="auto">
+                  <pic:spPr>
                     <a:xfrm>
                       <a:off x="0" y="0"/>
-                      <a:ext cx="5898258" cy="5896389"/>
+                      <a:ext cx="5917386" cy="2435232"/>
                     </a:xfrm>
                     <a:prstGeom prst="rect">
                       <a:avLst/>
                     </a:prstGeom>
-                    <a:ln>
-                      <a:noFill/>
-                    </a:ln>
-                    <a:extLst>
-                      <a:ext uri="{53640926-AAD7-44D8-BBD7-CCE9431645EC}">
-                        <a14:shadowObscured xmlns:a14="http://schemas.microsoft.com/office/drawing/2010/main"/>
-                      </a:ext>
-                    </a:extLst>
                   </pic:spPr>
                 </pic:pic>
               </a:graphicData>
@@ -229,206 +525,1470 @@
       <w:pPr>
         <w:rPr>
           <w:rFonts w:asciiTheme="minorHAnsi" w:eastAsia="Calibri" w:hAnsiTheme="minorHAnsi" w:cs="Calibri"/>
-          <w:sz w:val="20"/>
-          <w:szCs w:val="20"/>
-        </w:rPr>
-      </w:pPr>
-    </w:p>
-    <w:p>
-      <w:pPr>
-        <w:rPr>
-          <w:rFonts w:asciiTheme="minorHAnsi" w:eastAsia="Calibri" w:hAnsiTheme="minorHAnsi" w:cs="Calibri"/>
-          <w:sz w:val="20"/>
-          <w:szCs w:val="20"/>
-        </w:rPr>
-      </w:pPr>
-      <w:r>
-        <w:rPr>
-          <w:rFonts w:asciiTheme="minorHAnsi" w:eastAsia="Calibri" w:hAnsiTheme="minorHAnsi" w:cs="Calibri"/>
-          <w:sz w:val="20"/>
-          <w:szCs w:val="20"/>
-        </w:rPr>
-        <w:t xml:space="preserve">We can see </w:t>
-      </w:r>
-      <w:r>
-        <w:rPr>
-          <w:rFonts w:asciiTheme="minorHAnsi" w:eastAsia="Calibri" w:hAnsiTheme="minorHAnsi" w:cs="Calibri"/>
-          <w:sz w:val="20"/>
-          <w:szCs w:val="20"/>
-        </w:rPr>
-        <w:t>from</w:t>
-      </w:r>
-      <w:r>
-        <w:rPr>
-          <w:rFonts w:asciiTheme="minorHAnsi" w:eastAsia="Calibri" w:hAnsiTheme="minorHAnsi" w:cs="Calibri"/>
-          <w:sz w:val="20"/>
-          <w:szCs w:val="20"/>
-        </w:rPr>
-        <w:t xml:space="preserve"> the network structure that the data subset has </w:t>
-      </w:r>
-      <w:r>
-        <w:rPr>
-          <w:rFonts w:asciiTheme="minorHAnsi" w:eastAsia="Calibri" w:hAnsiTheme="minorHAnsi" w:cs="Calibri"/>
-          <w:sz w:val="20"/>
-          <w:szCs w:val="20"/>
-        </w:rPr>
-        <w:t>four vertexes (</w:t>
-      </w:r>
-      <w:r>
-        <w:rPr>
-          <w:rFonts w:asciiTheme="minorHAnsi" w:eastAsia="Calibri" w:hAnsiTheme="minorHAnsi" w:cs="Calibri"/>
-          <w:sz w:val="20"/>
-          <w:szCs w:val="20"/>
-        </w:rPr>
-        <w:t>0</w:t>
-      </w:r>
-      <w:r>
-        <w:rPr>
-          <w:rFonts w:asciiTheme="minorHAnsi" w:eastAsia="Calibri" w:hAnsiTheme="minorHAnsi" w:cs="Calibri"/>
-          <w:sz w:val="20"/>
-          <w:szCs w:val="20"/>
-        </w:rPr>
-        <w:t xml:space="preserve">, 1, 2, </w:t>
-      </w:r>
-      <w:r>
-        <w:rPr>
-          <w:rFonts w:asciiTheme="minorHAnsi" w:eastAsia="Calibri" w:hAnsiTheme="minorHAnsi" w:cs="Calibri"/>
-          <w:sz w:val="20"/>
-          <w:szCs w:val="20"/>
-        </w:rPr>
-        <w:t>and 3</w:t>
+          <w:sz w:val="22"/>
+          <w:szCs w:val="22"/>
+        </w:rPr>
+      </w:pPr>
+      <w:r>
+        <w:rPr>
+          <w:rFonts w:asciiTheme="minorHAnsi" w:eastAsia="Calibri" w:hAnsiTheme="minorHAnsi" w:cs="Calibri"/>
+          <w:sz w:val="22"/>
+          <w:szCs w:val="22"/>
+        </w:rPr>
+        <w:lastRenderedPageBreak/>
+        <w:t>We calculated the follower count of each node in the graph including the nodes with zero followers then we plot the “Number of followers” as the X axis against the “Node counts” as the Y axis</w:t>
+      </w:r>
+      <w:r>
+        <w:rPr>
+          <w:rFonts w:asciiTheme="minorHAnsi" w:eastAsia="Calibri" w:hAnsiTheme="minorHAnsi" w:cs="Calibri"/>
+          <w:sz w:val="22"/>
+          <w:szCs w:val="22"/>
+        </w:rPr>
+        <w:t xml:space="preserve"> with a bar plot.</w:t>
+      </w:r>
+    </w:p>
+    <w:p>
+      <w:pPr>
+        <w:pStyle w:val="Heading6"/>
+        <w:rPr>
+          <w:rFonts w:asciiTheme="minorHAnsi" w:hAnsiTheme="minorHAnsi"/>
+          <w:sz w:val="22"/>
+          <w:szCs w:val="22"/>
+        </w:rPr>
+      </w:pPr>
+      <w:r>
+        <w:rPr>
+          <w:rFonts w:asciiTheme="minorHAnsi" w:hAnsiTheme="minorHAnsi"/>
+          <w:sz w:val="22"/>
+          <w:szCs w:val="22"/>
+        </w:rPr>
+        <w:t xml:space="preserve">2. Transform distribution of the of number of followers to </w:t>
+      </w:r>
+      <w:r>
+        <w:rPr>
+          <w:rFonts w:asciiTheme="minorHAnsi" w:hAnsiTheme="minorHAnsi"/>
+          <w:sz w:val="22"/>
+          <w:szCs w:val="22"/>
+        </w:rPr>
+        <w:t>log scale</w:t>
+      </w:r>
+    </w:p>
+    <w:p>
+      <w:pPr>
+        <w:rPr>
+          <w:rFonts w:asciiTheme="minorHAnsi" w:eastAsia="Calibri" w:hAnsiTheme="minorHAnsi" w:cs="Calibri"/>
+          <w:sz w:val="22"/>
+          <w:szCs w:val="22"/>
+        </w:rPr>
+      </w:pPr>
+      <w:r>
+        <w:rPr>
+          <w:rFonts w:asciiTheme="minorHAnsi" w:eastAsia="Calibri" w:hAnsiTheme="minorHAnsi" w:cs="Calibri"/>
+          <w:sz w:val="22"/>
+          <w:szCs w:val="22"/>
+        </w:rPr>
+        <w:t>We can see from the previous plot that the distribution is highly skewed. A log transformed distribution can help use to get a better understanding of the distribution. To properly perform log transformation, we replace 0 with 0.1 for the case of zero followers</w:t>
+      </w:r>
+      <w:r>
+        <w:rPr>
+          <w:rFonts w:asciiTheme="minorHAnsi" w:eastAsia="Calibri" w:hAnsiTheme="minorHAnsi" w:cs="Calibri"/>
+          <w:sz w:val="22"/>
+          <w:szCs w:val="22"/>
+        </w:rPr>
+        <w:t>.</w:t>
+      </w:r>
+      <w:r>
+        <w:rPr>
+          <w:rFonts w:asciiTheme="minorHAnsi" w:eastAsia="Calibri" w:hAnsiTheme="minorHAnsi" w:cs="Calibri"/>
+          <w:sz w:val="22"/>
+          <w:szCs w:val="22"/>
+        </w:rPr>
+        <w:t xml:space="preserve"> A</w:t>
+      </w:r>
+      <w:r>
+        <w:rPr>
+          <w:rFonts w:asciiTheme="minorHAnsi" w:eastAsia="Calibri" w:hAnsiTheme="minorHAnsi" w:cs="Calibri"/>
+          <w:sz w:val="22"/>
+          <w:szCs w:val="22"/>
+        </w:rPr>
+        <w:t xml:space="preserve"> density plot </w:t>
+      </w:r>
+      <w:r>
+        <w:rPr>
+          <w:rFonts w:asciiTheme="minorHAnsi" w:eastAsia="Calibri" w:hAnsiTheme="minorHAnsi" w:cs="Calibri"/>
+          <w:sz w:val="22"/>
+          <w:szCs w:val="22"/>
+        </w:rPr>
+        <w:t xml:space="preserve">is produced </w:t>
       </w:r>
       <w:bookmarkStart w:id="0" w:name="_GoBack"/>
       <w:bookmarkEnd w:id="0"/>
       <w:r>
         <w:rPr>
           <w:rFonts w:asciiTheme="minorHAnsi" w:eastAsia="Calibri" w:hAnsiTheme="minorHAnsi" w:cs="Calibri"/>
-          <w:sz w:val="20"/>
-          <w:szCs w:val="20"/>
+          <w:sz w:val="22"/>
+          <w:szCs w:val="22"/>
+        </w:rPr>
+        <w:t>after log transformation:</w:t>
+      </w:r>
+    </w:p>
+    <w:p>
+      <w:pPr>
+        <w:rPr>
+          <w:rFonts w:asciiTheme="minorHAnsi" w:eastAsia="Calibri" w:hAnsiTheme="minorHAnsi" w:cs="Calibri"/>
+          <w:sz w:val="22"/>
+          <w:szCs w:val="22"/>
+        </w:rPr>
+      </w:pPr>
+      <w:r>
+        <w:rPr>
+          <w:noProof/>
+        </w:rPr>
+        <w:drawing>
+          <wp:inline distT="0" distB="0" distL="0" distR="0" wp14:anchorId="046210D7" wp14:editId="27D3F611">
+            <wp:extent cx="5943600" cy="2430780"/>
+            <wp:effectExtent l="0" t="0" r="0" b="7620"/>
+            <wp:docPr id="5" name="Picture 5"/>
+            <wp:cNvGraphicFramePr>
+              <a:graphicFrameLocks xmlns:a="http://schemas.openxmlformats.org/drawingml/2006/main" noChangeAspect="1"/>
+            </wp:cNvGraphicFramePr>
+            <a:graphic xmlns:a="http://schemas.openxmlformats.org/drawingml/2006/main">
+              <a:graphicData uri="http://schemas.openxmlformats.org/drawingml/2006/picture">
+                <pic:pic xmlns:pic="http://schemas.openxmlformats.org/drawingml/2006/picture">
+                  <pic:nvPicPr>
+                    <pic:cNvPr id="1" name=""/>
+                    <pic:cNvPicPr/>
+                  </pic:nvPicPr>
+                  <pic:blipFill>
+                    <a:blip r:embed="rId7"/>
+                    <a:stretch>
+                      <a:fillRect/>
+                    </a:stretch>
+                  </pic:blipFill>
+                  <pic:spPr>
+                    <a:xfrm>
+                      <a:off x="0" y="0"/>
+                      <a:ext cx="5943600" cy="2430780"/>
+                    </a:xfrm>
+                    <a:prstGeom prst="rect">
+                      <a:avLst/>
+                    </a:prstGeom>
+                  </pic:spPr>
+                </pic:pic>
+              </a:graphicData>
+            </a:graphic>
+          </wp:inline>
+        </w:drawing>
+      </w:r>
+    </w:p>
+    <w:p>
+      <w:pPr>
+        <w:rPr>
+          <w:rFonts w:asciiTheme="minorHAnsi" w:eastAsia="Calibri" w:hAnsiTheme="minorHAnsi" w:cs="Calibri"/>
+          <w:sz w:val="22"/>
+          <w:szCs w:val="22"/>
+        </w:rPr>
+      </w:pPr>
+    </w:p>
+    <w:p>
+      <w:pPr>
+        <w:rPr>
+          <w:rFonts w:asciiTheme="minorHAnsi" w:eastAsia="Calibri" w:hAnsiTheme="minorHAnsi" w:cs="Calibri"/>
+          <w:sz w:val="22"/>
+          <w:szCs w:val="22"/>
+        </w:rPr>
+      </w:pPr>
+      <w:r>
+        <w:rPr>
+          <w:rFonts w:asciiTheme="minorHAnsi" w:eastAsia="Calibri" w:hAnsiTheme="minorHAnsi" w:cs="Calibri"/>
+          <w:sz w:val="22"/>
+          <w:szCs w:val="22"/>
+        </w:rPr>
+        <w:t xml:space="preserve">From the log transformed </w:t>
+      </w:r>
+      <w:r>
+        <w:rPr>
+          <w:rFonts w:asciiTheme="minorHAnsi" w:eastAsia="Calibri" w:hAnsiTheme="minorHAnsi" w:cs="Calibri"/>
+          <w:sz w:val="22"/>
+          <w:szCs w:val="22"/>
+        </w:rPr>
+        <w:t>distribution</w:t>
+      </w:r>
+      <w:r>
+        <w:rPr>
+          <w:rFonts w:asciiTheme="minorHAnsi" w:eastAsia="Calibri" w:hAnsiTheme="minorHAnsi" w:cs="Calibri"/>
+          <w:sz w:val="22"/>
+          <w:szCs w:val="22"/>
+        </w:rPr>
+        <w:t>, we can see that there is a large amount of account</w:t>
+      </w:r>
+      <w:r>
+        <w:rPr>
+          <w:rFonts w:asciiTheme="minorHAnsi" w:eastAsia="Calibri" w:hAnsiTheme="minorHAnsi" w:cs="Calibri"/>
+          <w:sz w:val="22"/>
+          <w:szCs w:val="22"/>
+        </w:rPr>
+        <w:t>s</w:t>
+      </w:r>
+      <w:r>
+        <w:rPr>
+          <w:rFonts w:asciiTheme="minorHAnsi" w:eastAsia="Calibri" w:hAnsiTheme="minorHAnsi" w:cs="Calibri"/>
+          <w:sz w:val="22"/>
+          <w:szCs w:val="22"/>
+        </w:rPr>
+        <w:t xml:space="preserve"> with zero follower (</w:t>
+      </w:r>
+      <w:proofErr w:type="spellStart"/>
+      <w:proofErr w:type="gramStart"/>
+      <w:r>
+        <w:rPr>
+          <w:rFonts w:asciiTheme="minorHAnsi" w:eastAsia="Calibri" w:hAnsiTheme="minorHAnsi" w:cs="Calibri"/>
+          <w:sz w:val="22"/>
+          <w:szCs w:val="22"/>
+        </w:rPr>
+        <w:t>exp</w:t>
+      </w:r>
+      <w:proofErr w:type="spellEnd"/>
+      <w:r>
+        <w:rPr>
+          <w:rFonts w:asciiTheme="minorHAnsi" w:eastAsia="Calibri" w:hAnsiTheme="minorHAnsi" w:cs="Calibri"/>
+          <w:sz w:val="22"/>
+          <w:szCs w:val="22"/>
+        </w:rPr>
+        <w:t>(</w:t>
+      </w:r>
+      <w:proofErr w:type="gramEnd"/>
+      <w:r>
+        <w:rPr>
+          <w:rFonts w:asciiTheme="minorHAnsi" w:eastAsia="Calibri" w:hAnsiTheme="minorHAnsi" w:cs="Calibri"/>
+          <w:sz w:val="22"/>
+          <w:szCs w:val="22"/>
+        </w:rPr>
+        <w:t>-2.302585)</w:t>
+      </w:r>
+      <w:r>
+        <w:rPr>
+          <w:rFonts w:asciiTheme="minorHAnsi" w:eastAsia="Calibri" w:hAnsiTheme="minorHAnsi" w:cs="Calibri"/>
+          <w:sz w:val="22"/>
+          <w:szCs w:val="22"/>
+        </w:rPr>
+        <w:t xml:space="preserve"> = </w:t>
+      </w:r>
+      <w:r>
+        <w:rPr>
+          <w:rFonts w:asciiTheme="minorHAnsi" w:eastAsia="Calibri" w:hAnsiTheme="minorHAnsi" w:cs="Calibri"/>
+          <w:sz w:val="22"/>
+          <w:szCs w:val="22"/>
+        </w:rPr>
+        <w:t>0.1</w:t>
+      </w:r>
+      <w:r>
+        <w:rPr>
+          <w:rFonts w:asciiTheme="minorHAnsi" w:eastAsia="Calibri" w:hAnsiTheme="minorHAnsi" w:cs="Calibri"/>
+          <w:sz w:val="22"/>
+          <w:szCs w:val="22"/>
+        </w:rPr>
+        <w:t xml:space="preserve"> </w:t>
+      </w:r>
+      <w:r>
+        <w:rPr>
+          <w:rFonts w:asciiTheme="minorHAnsi" w:eastAsia="Calibri" w:hAnsiTheme="minorHAnsi" w:cs="Calibri"/>
+          <w:sz w:val="22"/>
+          <w:szCs w:val="22"/>
+        </w:rPr>
+        <w:t>–</w:t>
+      </w:r>
+      <w:r>
+        <w:rPr>
+          <w:rFonts w:asciiTheme="minorHAnsi" w:eastAsia="Calibri" w:hAnsiTheme="minorHAnsi" w:cs="Calibri"/>
+          <w:sz w:val="22"/>
+          <w:szCs w:val="22"/>
+        </w:rPr>
+        <w:t xml:space="preserve"> </w:t>
+      </w:r>
+      <w:r>
+        <w:rPr>
+          <w:rFonts w:asciiTheme="minorHAnsi" w:eastAsia="Calibri" w:hAnsiTheme="minorHAnsi" w:cs="Calibri"/>
+          <w:sz w:val="22"/>
+          <w:szCs w:val="22"/>
+        </w:rPr>
+        <w:t xml:space="preserve">log transformed </w:t>
+      </w:r>
+      <w:r>
+        <w:rPr>
+          <w:rFonts w:asciiTheme="minorHAnsi" w:eastAsia="Calibri" w:hAnsiTheme="minorHAnsi" w:cs="Calibri"/>
+          <w:sz w:val="22"/>
+          <w:szCs w:val="22"/>
+        </w:rPr>
+        <w:t>zero followers</w:t>
+      </w:r>
+      <w:r>
+        <w:rPr>
+          <w:rFonts w:asciiTheme="minorHAnsi" w:eastAsia="Calibri" w:hAnsiTheme="minorHAnsi" w:cs="Calibri"/>
+          <w:sz w:val="22"/>
+          <w:szCs w:val="22"/>
+        </w:rPr>
+        <w:t xml:space="preserve">) and </w:t>
+      </w:r>
+      <w:r>
+        <w:rPr>
+          <w:rFonts w:asciiTheme="minorHAnsi" w:eastAsia="Calibri" w:hAnsiTheme="minorHAnsi" w:cs="Calibri"/>
+          <w:sz w:val="22"/>
+          <w:szCs w:val="22"/>
+        </w:rPr>
+        <w:t xml:space="preserve">many </w:t>
+      </w:r>
+      <w:r>
+        <w:rPr>
+          <w:rFonts w:asciiTheme="minorHAnsi" w:eastAsia="Calibri" w:hAnsiTheme="minorHAnsi" w:cs="Calibri"/>
+          <w:sz w:val="22"/>
+          <w:szCs w:val="22"/>
+        </w:rPr>
+        <w:t>account</w:t>
+      </w:r>
+      <w:r>
+        <w:rPr>
+          <w:rFonts w:asciiTheme="minorHAnsi" w:eastAsia="Calibri" w:hAnsiTheme="minorHAnsi" w:cs="Calibri"/>
+          <w:sz w:val="22"/>
+          <w:szCs w:val="22"/>
+        </w:rPr>
+        <w:t>s</w:t>
+      </w:r>
+      <w:r>
+        <w:rPr>
+          <w:rFonts w:asciiTheme="minorHAnsi" w:eastAsia="Calibri" w:hAnsiTheme="minorHAnsi" w:cs="Calibri"/>
+          <w:sz w:val="22"/>
+          <w:szCs w:val="22"/>
+        </w:rPr>
+        <w:t xml:space="preserve"> with one follower (</w:t>
+      </w:r>
+      <w:proofErr w:type="spellStart"/>
+      <w:r>
+        <w:rPr>
+          <w:rFonts w:asciiTheme="minorHAnsi" w:eastAsia="Calibri" w:hAnsiTheme="minorHAnsi" w:cs="Calibri"/>
+          <w:sz w:val="22"/>
+          <w:szCs w:val="22"/>
+        </w:rPr>
+        <w:t>exp</w:t>
+      </w:r>
+      <w:proofErr w:type="spellEnd"/>
+      <w:r>
+        <w:rPr>
+          <w:rFonts w:asciiTheme="minorHAnsi" w:eastAsia="Calibri" w:hAnsiTheme="minorHAnsi" w:cs="Calibri"/>
+          <w:sz w:val="22"/>
+          <w:szCs w:val="22"/>
+        </w:rPr>
+        <w:t>(0) = 1)</w:t>
+      </w:r>
+      <w:r>
+        <w:rPr>
+          <w:rFonts w:asciiTheme="minorHAnsi" w:eastAsia="Calibri" w:hAnsiTheme="minorHAnsi" w:cs="Calibri"/>
+          <w:sz w:val="22"/>
+          <w:szCs w:val="22"/>
+        </w:rPr>
+        <w:t>.</w:t>
+      </w:r>
+    </w:p>
+    <w:p>
+      <w:pPr>
+        <w:pStyle w:val="Heading6"/>
+        <w:rPr>
+          <w:rFonts w:asciiTheme="minorHAnsi" w:hAnsiTheme="minorHAnsi"/>
+          <w:sz w:val="22"/>
+          <w:szCs w:val="22"/>
+        </w:rPr>
+      </w:pPr>
+      <w:r>
+        <w:rPr>
+          <w:rFonts w:asciiTheme="minorHAnsi" w:hAnsiTheme="minorHAnsi"/>
+          <w:sz w:val="22"/>
+          <w:szCs w:val="22"/>
+        </w:rPr>
+        <w:t xml:space="preserve">3. The average number of followers and the standard deviation </w:t>
+      </w:r>
+    </w:p>
+    <w:p>
+      <w:pPr>
+        <w:rPr>
+          <w:rFonts w:asciiTheme="minorHAnsi" w:eastAsia="Calibri" w:hAnsiTheme="minorHAnsi" w:cs="Calibri"/>
+          <w:sz w:val="22"/>
+          <w:szCs w:val="22"/>
+        </w:rPr>
+      </w:pPr>
+      <w:r>
+        <w:rPr>
+          <w:rFonts w:asciiTheme="minorHAnsi" w:eastAsia="Calibri" w:hAnsiTheme="minorHAnsi" w:cs="Calibri"/>
+          <w:sz w:val="22"/>
+          <w:szCs w:val="22"/>
+        </w:rPr>
+        <w:t xml:space="preserve">R psych library provides </w:t>
+      </w:r>
+      <w:proofErr w:type="spellStart"/>
+      <w:r>
+        <w:rPr>
+          <w:rFonts w:asciiTheme="minorHAnsi" w:eastAsia="Calibri" w:hAnsiTheme="minorHAnsi" w:cs="Calibri"/>
+          <w:sz w:val="22"/>
+          <w:szCs w:val="22"/>
+        </w:rPr>
+        <w:t>convinent</w:t>
+      </w:r>
+      <w:proofErr w:type="spellEnd"/>
+      <w:r>
+        <w:rPr>
+          <w:rFonts w:asciiTheme="minorHAnsi" w:eastAsia="Calibri" w:hAnsiTheme="minorHAnsi" w:cs="Calibri"/>
+          <w:sz w:val="22"/>
+          <w:szCs w:val="22"/>
+        </w:rPr>
+        <w:t xml:space="preserve"> function to calculate the mean and standard deviation of the followers’ data set.</w:t>
+      </w:r>
+    </w:p>
+    <w:p>
+      <w:pPr>
+        <w:rPr>
+          <w:rFonts w:asciiTheme="minorHAnsi" w:eastAsia="Calibri" w:hAnsiTheme="minorHAnsi" w:cs="Calibri"/>
+          <w:sz w:val="22"/>
+          <w:szCs w:val="22"/>
+        </w:rPr>
+      </w:pPr>
+    </w:p>
+    <w:p>
+      <w:pPr>
+        <w:pStyle w:val="HTMLPreformatted"/>
+        <w:shd w:val="clear" w:color="auto" w:fill="FFFFFF" w:themeFill="background1"/>
+        <w:wordWrap w:val="0"/>
+        <w:spacing w:line="125" w:lineRule="atLeast"/>
+        <w:rPr>
+          <w:rStyle w:val="gcwxi2kcpjb"/>
+          <w:rFonts w:ascii="Lucida Console" w:eastAsia="Cambria" w:hAnsi="Lucida Console"/>
+          <w:color w:val="000000" w:themeColor="text1"/>
+          <w:sz w:val="18"/>
+          <w:szCs w:val="18"/>
+        </w:rPr>
+      </w:pPr>
+      <w:r>
+        <w:rPr>
+          <w:rStyle w:val="gcwxi2kcpkb"/>
+          <w:rFonts w:ascii="Lucida Console" w:eastAsia="Cambria" w:hAnsi="Lucida Console"/>
+          <w:color w:val="000000" w:themeColor="text1"/>
+          <w:sz w:val="18"/>
+          <w:szCs w:val="18"/>
+        </w:rPr>
+        <w:t xml:space="preserve">&gt; </w:t>
+      </w:r>
+      <w:proofErr w:type="gramStart"/>
+      <w:r>
+        <w:rPr>
+          <w:rStyle w:val="gcwxi2kcpjb"/>
+          <w:rFonts w:ascii="Lucida Console" w:eastAsia="Cambria" w:hAnsi="Lucida Console"/>
+          <w:color w:val="000000" w:themeColor="text1"/>
+          <w:sz w:val="18"/>
+          <w:szCs w:val="18"/>
+        </w:rPr>
+        <w:t>describe(</w:t>
+      </w:r>
+      <w:proofErr w:type="spellStart"/>
+      <w:proofErr w:type="gramEnd"/>
+      <w:r>
+        <w:rPr>
+          <w:rStyle w:val="gcwxi2kcpjb"/>
+          <w:rFonts w:ascii="Lucida Console" w:eastAsia="Cambria" w:hAnsi="Lucida Console"/>
+          <w:color w:val="000000" w:themeColor="text1"/>
+          <w:sz w:val="18"/>
+          <w:szCs w:val="18"/>
+        </w:rPr>
+        <w:t>followerDist$follower_counts</w:t>
+      </w:r>
+      <w:proofErr w:type="spellEnd"/>
+      <w:r>
+        <w:rPr>
+          <w:rStyle w:val="gcwxi2kcpjb"/>
+          <w:rFonts w:ascii="Lucida Console" w:eastAsia="Cambria" w:hAnsi="Lucida Console"/>
+          <w:color w:val="000000" w:themeColor="text1"/>
+          <w:sz w:val="18"/>
+          <w:szCs w:val="18"/>
         </w:rPr>
         <w:t>)</w:t>
       </w:r>
-      <w:r>
-        <w:rPr>
-          <w:rFonts w:asciiTheme="minorHAnsi" w:eastAsia="Calibri" w:hAnsiTheme="minorHAnsi" w:cs="Calibri"/>
-          <w:sz w:val="20"/>
-          <w:szCs w:val="20"/>
-        </w:rPr>
-        <w:t xml:space="preserve"> that most of the user subscribes to and there are many much smaller components formed by vertex connecting with various directions</w:t>
-      </w:r>
-    </w:p>
-    <w:p>
-      <w:pPr>
-        <w:rPr>
-          <w:rFonts w:asciiTheme="minorHAnsi" w:eastAsia="Calibri" w:hAnsiTheme="minorHAnsi" w:cs="Calibri"/>
-          <w:sz w:val="20"/>
-          <w:szCs w:val="20"/>
-        </w:rPr>
-      </w:pPr>
-    </w:p>
-    <w:p>
-      <w:pPr>
-        <w:rPr>
-          <w:rFonts w:asciiTheme="minorHAnsi" w:eastAsia="Calibri" w:hAnsiTheme="minorHAnsi" w:cs="Calibri"/>
-          <w:sz w:val="20"/>
-          <w:szCs w:val="20"/>
-        </w:rPr>
-      </w:pPr>
-    </w:p>
-    <w:p>
-      <w:pPr>
-        <w:rPr>
-          <w:rFonts w:asciiTheme="minorHAnsi" w:eastAsia="Calibri" w:hAnsiTheme="minorHAnsi" w:cs="Calibri"/>
-          <w:sz w:val="20"/>
-          <w:szCs w:val="20"/>
-        </w:rPr>
-      </w:pPr>
-    </w:p>
-    <w:p>
-      <w:pPr>
-        <w:pStyle w:val="Heading3"/>
-        <w:tabs>
-          <w:tab w:val="left" w:pos="4112"/>
-        </w:tabs>
+    </w:p>
+    <w:p>
+      <w:pPr>
+        <w:pStyle w:val="HTMLPreformatted"/>
+        <w:shd w:val="clear" w:color="auto" w:fill="FFFFFF" w:themeFill="background1"/>
+        <w:wordWrap w:val="0"/>
+        <w:spacing w:line="125" w:lineRule="atLeast"/>
+        <w:rPr>
+          <w:rFonts w:ascii="Lucida Console" w:hAnsi="Lucida Console"/>
+          <w:color w:val="000000" w:themeColor="text1"/>
+          <w:sz w:val="18"/>
+          <w:szCs w:val="18"/>
+        </w:rPr>
+      </w:pPr>
+      <w:r>
+        <w:rPr>
+          <w:rFonts w:ascii="Lucida Console" w:hAnsi="Lucida Console"/>
+          <w:color w:val="000000" w:themeColor="text1"/>
+          <w:sz w:val="18"/>
+          <w:szCs w:val="18"/>
+        </w:rPr>
+        <w:t xml:space="preserve"> </w:t>
+      </w:r>
+      <w:proofErr w:type="spellStart"/>
+      <w:proofErr w:type="gramStart"/>
+      <w:r>
+        <w:rPr>
+          <w:rFonts w:ascii="Lucida Console" w:hAnsi="Lucida Console"/>
+          <w:color w:val="000000" w:themeColor="text1"/>
+          <w:sz w:val="18"/>
+          <w:szCs w:val="18"/>
+        </w:rPr>
+        <w:t>vars</w:t>
+      </w:r>
+      <w:proofErr w:type="spellEnd"/>
+      <w:proofErr w:type="gramEnd"/>
+      <w:r>
+        <w:rPr>
+          <w:rFonts w:ascii="Lucida Console" w:hAnsi="Lucida Console"/>
+          <w:color w:val="000000" w:themeColor="text1"/>
+          <w:sz w:val="18"/>
+          <w:szCs w:val="18"/>
+        </w:rPr>
+        <w:t xml:space="preserve">     n mean    </w:t>
+      </w:r>
+      <w:proofErr w:type="spellStart"/>
+      <w:r>
+        <w:rPr>
+          <w:rFonts w:ascii="Lucida Console" w:hAnsi="Lucida Console"/>
+          <w:color w:val="000000" w:themeColor="text1"/>
+          <w:sz w:val="18"/>
+          <w:szCs w:val="18"/>
+        </w:rPr>
+        <w:t>sd</w:t>
+      </w:r>
+      <w:proofErr w:type="spellEnd"/>
+      <w:r>
+        <w:rPr>
+          <w:rFonts w:ascii="Lucida Console" w:hAnsi="Lucida Console"/>
+          <w:color w:val="000000" w:themeColor="text1"/>
+          <w:sz w:val="18"/>
+          <w:szCs w:val="18"/>
+        </w:rPr>
+        <w:t xml:space="preserve"> median trimmed mad min  max range   skew kurtosis   se</w:t>
+      </w:r>
+    </w:p>
+    <w:p>
+      <w:pPr>
+        <w:pStyle w:val="HTMLPreformatted"/>
+        <w:shd w:val="clear" w:color="auto" w:fill="FFFFFF" w:themeFill="background1"/>
+        <w:wordWrap w:val="0"/>
+        <w:spacing w:line="125" w:lineRule="atLeast"/>
+        <w:rPr>
+          <w:rFonts w:ascii="Lucida Console" w:hAnsi="Lucida Console"/>
+          <w:color w:val="000000" w:themeColor="text1"/>
+          <w:sz w:val="18"/>
+          <w:szCs w:val="18"/>
+        </w:rPr>
+      </w:pPr>
+      <w:r>
+        <w:rPr>
+          <w:rFonts w:ascii="Lucida Console" w:hAnsi="Lucida Console"/>
+          <w:color w:val="000000" w:themeColor="text1"/>
+          <w:sz w:val="18"/>
+          <w:szCs w:val="18"/>
+        </w:rPr>
+        <w:t xml:space="preserve">    1 59973 1.22 33.25      0    0.45   0   0 </w:t>
+      </w:r>
+      <w:proofErr w:type="gramStart"/>
+      <w:r>
+        <w:rPr>
+          <w:rFonts w:ascii="Lucida Console" w:hAnsi="Lucida Console"/>
+          <w:color w:val="000000" w:themeColor="text1"/>
+          <w:sz w:val="18"/>
+          <w:szCs w:val="18"/>
+        </w:rPr>
+        <w:t>4020  4020</w:t>
+      </w:r>
+      <w:proofErr w:type="gramEnd"/>
+      <w:r>
+        <w:rPr>
+          <w:rFonts w:ascii="Lucida Console" w:hAnsi="Lucida Console"/>
+          <w:color w:val="000000" w:themeColor="text1"/>
+          <w:sz w:val="18"/>
+          <w:szCs w:val="18"/>
+        </w:rPr>
+        <w:t xml:space="preserve"> 117.78 14223.51 0.14</w:t>
+      </w:r>
+    </w:p>
+    <w:p>
+      <w:pPr>
+        <w:rPr>
+          <w:rFonts w:asciiTheme="minorHAnsi" w:eastAsia="Calibri" w:hAnsiTheme="minorHAnsi" w:cs="Calibri"/>
+          <w:sz w:val="22"/>
+          <w:szCs w:val="22"/>
+        </w:rPr>
+      </w:pPr>
+    </w:p>
+    <w:p>
+      <w:pPr>
+        <w:rPr>
+          <w:rFonts w:asciiTheme="minorHAnsi" w:eastAsia="Calibri" w:hAnsiTheme="minorHAnsi" w:cs="Calibri"/>
+          <w:sz w:val="22"/>
+          <w:szCs w:val="22"/>
+        </w:rPr>
+      </w:pPr>
+      <w:r>
+        <w:rPr>
+          <w:rFonts w:asciiTheme="minorHAnsi" w:eastAsia="Calibri" w:hAnsiTheme="minorHAnsi" w:cs="Calibri"/>
+          <w:sz w:val="22"/>
+          <w:szCs w:val="22"/>
+        </w:rPr>
+        <w:t xml:space="preserve">From the data set, we can see that on average a twitter user has 1.22 follower and the </w:t>
+      </w:r>
+      <w:r>
+        <w:rPr>
+          <w:rFonts w:asciiTheme="minorHAnsi" w:eastAsia="Calibri" w:hAnsiTheme="minorHAnsi" w:cs="Calibri"/>
+          <w:sz w:val="22"/>
+          <w:szCs w:val="22"/>
+        </w:rPr>
+        <w:t>standard deviation</w:t>
+      </w:r>
+      <w:r>
+        <w:rPr>
+          <w:rFonts w:asciiTheme="minorHAnsi" w:eastAsia="Calibri" w:hAnsiTheme="minorHAnsi" w:cs="Calibri"/>
+          <w:sz w:val="22"/>
+          <w:szCs w:val="22"/>
+        </w:rPr>
+        <w:t xml:space="preserve"> is 33.25. Although the average followers count is relative small, but there is a very large variation between different twitter </w:t>
+      </w:r>
+      <w:r>
+        <w:rPr>
+          <w:rFonts w:asciiTheme="minorHAnsi" w:eastAsia="Calibri" w:hAnsiTheme="minorHAnsi" w:cs="Calibri"/>
+          <w:sz w:val="22"/>
+          <w:szCs w:val="22"/>
+        </w:rPr>
+        <w:t>accounts. F</w:t>
+      </w:r>
+      <w:r>
+        <w:rPr>
+          <w:rFonts w:asciiTheme="minorHAnsi" w:eastAsia="Calibri" w:hAnsiTheme="minorHAnsi" w:cs="Calibri"/>
+          <w:sz w:val="22"/>
+          <w:szCs w:val="22"/>
+        </w:rPr>
+        <w:t>rom the data set we have also learned that there is a large amount of accounts that have zero followers</w:t>
+      </w:r>
+      <w:r>
+        <w:rPr>
+          <w:rFonts w:asciiTheme="minorHAnsi" w:eastAsia="Calibri" w:hAnsiTheme="minorHAnsi" w:cs="Calibri"/>
+          <w:sz w:val="22"/>
+          <w:szCs w:val="22"/>
+        </w:rPr>
+        <w:t>.</w:t>
+      </w:r>
+    </w:p>
+    <w:p>
+      <w:pPr>
+        <w:pStyle w:val="Heading6"/>
         <w:rPr>
           <w:rFonts w:asciiTheme="minorHAnsi" w:hAnsiTheme="minorHAnsi"/>
-          <w:i/>
-          <w:iCs/>
+          <w:sz w:val="22"/>
+          <w:szCs w:val="22"/>
         </w:rPr>
       </w:pPr>
       <w:r>
         <w:rPr>
           <w:rFonts w:asciiTheme="minorHAnsi" w:hAnsiTheme="minorHAnsi"/>
-          <w:i/>
-          <w:iCs/>
-        </w:rPr>
-        <w:lastRenderedPageBreak/>
-        <w:t>Data Analysis</w:t>
-      </w:r>
-    </w:p>
-    <w:p>
-      <w:pPr>
-        <w:pStyle w:val="Heading6"/>
-        <w:rPr>
-          <w:rFonts w:asciiTheme="minorHAnsi" w:hAnsiTheme="minorHAnsi"/>
-        </w:rPr>
-      </w:pPr>
-      <w:r>
-        <w:rPr>
-          <w:rFonts w:asciiTheme="minorHAnsi" w:hAnsiTheme="minorHAnsi"/>
-        </w:rPr>
-        <w:t xml:space="preserve">Sub </w:t>
+          <w:sz w:val="22"/>
+          <w:szCs w:val="22"/>
+        </w:rPr>
+        <w:t xml:space="preserve">4. The Twitter usernames of the top 10 users with the most followers </w:t>
+      </w:r>
+    </w:p>
+    <w:p>
+      <w:pPr>
+        <w:rPr>
+          <w:rFonts w:asciiTheme="minorHAnsi" w:eastAsia="Calibri" w:hAnsiTheme="minorHAnsi" w:cs="Calibri"/>
+          <w:sz w:val="22"/>
+          <w:szCs w:val="22"/>
+        </w:rPr>
+      </w:pPr>
+      <w:r>
+        <w:rPr>
+          <w:rFonts w:asciiTheme="minorHAnsi" w:eastAsia="Calibri" w:hAnsiTheme="minorHAnsi" w:cs="Calibri"/>
+          <w:sz w:val="22"/>
+          <w:szCs w:val="22"/>
+        </w:rPr>
+        <w:t>Below are the output of top 10 users with the most followers</w:t>
+      </w:r>
+    </w:p>
+    <w:p>
+      <w:pPr>
+        <w:pStyle w:val="HTMLPreformatted"/>
+        <w:shd w:val="clear" w:color="auto" w:fill="FFFFFF" w:themeFill="background1"/>
+        <w:wordWrap w:val="0"/>
+        <w:spacing w:line="125" w:lineRule="atLeast"/>
+        <w:ind w:left="1832"/>
+        <w:rPr>
+          <w:rStyle w:val="gcwxi2kcpjb"/>
+          <w:rFonts w:ascii="Lucida Console" w:eastAsia="Cambria" w:hAnsi="Lucida Console"/>
+          <w:color w:val="000000" w:themeColor="text1"/>
+          <w:sz w:val="18"/>
+          <w:szCs w:val="18"/>
+        </w:rPr>
+      </w:pPr>
+    </w:p>
+    <w:p>
+      <w:pPr>
+        <w:pStyle w:val="HTMLPreformatted"/>
+        <w:shd w:val="clear" w:color="auto" w:fill="FFFFFF" w:themeFill="background1"/>
+        <w:wordWrap w:val="0"/>
+        <w:spacing w:line="125" w:lineRule="atLeast"/>
+        <w:ind w:left="1832"/>
+        <w:rPr>
+          <w:rFonts w:ascii="Lucida Console" w:hAnsi="Lucida Console"/>
+          <w:color w:val="000000" w:themeColor="text1"/>
+          <w:sz w:val="18"/>
+          <w:szCs w:val="18"/>
+        </w:rPr>
+      </w:pPr>
+      <w:r>
+        <w:rPr>
+          <w:rFonts w:ascii="Lucida Console" w:hAnsi="Lucida Console"/>
+          <w:color w:val="000000" w:themeColor="text1"/>
+          <w:sz w:val="18"/>
+          <w:szCs w:val="18"/>
+        </w:rPr>
+        <w:t xml:space="preserve">      </w:t>
       </w:r>
       <w:proofErr w:type="spellStart"/>
       <w:r>
         <w:rPr>
-          <w:rFonts w:asciiTheme="minorHAnsi" w:hAnsiTheme="minorHAnsi"/>
-        </w:rPr>
-        <w:t>sub</w:t>
+          <w:rFonts w:ascii="Lucida Console" w:hAnsi="Lucida Console"/>
+          <w:color w:val="000000" w:themeColor="text1"/>
+          <w:sz w:val="18"/>
+          <w:szCs w:val="18"/>
+        </w:rPr>
+        <w:t>user_</w:t>
+      </w:r>
+      <w:proofErr w:type="gramStart"/>
+      <w:r>
+        <w:rPr>
+          <w:rFonts w:ascii="Lucida Console" w:hAnsi="Lucida Console"/>
+          <w:color w:val="000000" w:themeColor="text1"/>
+          <w:sz w:val="18"/>
+          <w:szCs w:val="18"/>
+        </w:rPr>
+        <w:t>id</w:t>
       </w:r>
       <w:proofErr w:type="spellEnd"/>
       <w:r>
         <w:rPr>
-          <w:rFonts w:asciiTheme="minorHAnsi" w:hAnsiTheme="minorHAnsi"/>
+          <w:rFonts w:ascii="Lucida Console" w:hAnsi="Lucida Console"/>
+          <w:color w:val="000000" w:themeColor="text1"/>
+          <w:sz w:val="18"/>
+          <w:szCs w:val="18"/>
         </w:rPr>
         <w:t xml:space="preserve"> </w:t>
       </w:r>
+      <w:r>
+        <w:rPr>
+          <w:rFonts w:ascii="Lucida Console" w:hAnsi="Lucida Console"/>
+          <w:color w:val="000000" w:themeColor="text1"/>
+          <w:sz w:val="18"/>
+          <w:szCs w:val="18"/>
+        </w:rPr>
+        <w:t xml:space="preserve"> </w:t>
+      </w:r>
       <w:proofErr w:type="spellStart"/>
       <w:r>
         <w:rPr>
-          <w:rFonts w:asciiTheme="minorHAnsi" w:hAnsiTheme="minorHAnsi"/>
-        </w:rPr>
-        <w:t>tititle</w:t>
+          <w:rFonts w:ascii="Lucida Console" w:hAnsi="Lucida Console"/>
+          <w:color w:val="000000" w:themeColor="text1"/>
+          <w:sz w:val="18"/>
+          <w:szCs w:val="18"/>
+        </w:rPr>
+        <w:t>follower</w:t>
+      </w:r>
+      <w:proofErr w:type="gramEnd"/>
+      <w:r>
+        <w:rPr>
+          <w:rFonts w:ascii="Lucida Console" w:hAnsi="Lucida Console"/>
+          <w:color w:val="000000" w:themeColor="text1"/>
+          <w:sz w:val="18"/>
+          <w:szCs w:val="18"/>
+        </w:rPr>
+        <w:t>_counts</w:t>
       </w:r>
       <w:proofErr w:type="spellEnd"/>
-    </w:p>
-    <w:p>
-      <w:pPr>
-        <w:pStyle w:val="Default"/>
-        <w:rPr>
-          <w:rFonts w:asciiTheme="minorHAnsi" w:eastAsia="Calibri" w:hAnsiTheme="minorHAnsi" w:cs="Calibri"/>
-          <w:sz w:val="20"/>
-          <w:szCs w:val="20"/>
-        </w:rPr>
-      </w:pPr>
+      <w:r>
+        <w:rPr>
+          <w:rFonts w:ascii="Lucida Console" w:hAnsi="Lucida Console"/>
+          <w:color w:val="000000" w:themeColor="text1"/>
+          <w:sz w:val="18"/>
+          <w:szCs w:val="18"/>
+        </w:rPr>
+        <w:t xml:space="preserve">    </w:t>
+      </w:r>
+      <w:r>
+        <w:rPr>
+          <w:rFonts w:ascii="Lucida Console" w:hAnsi="Lucida Console"/>
+          <w:color w:val="000000" w:themeColor="text1"/>
+          <w:sz w:val="18"/>
+          <w:szCs w:val="18"/>
+        </w:rPr>
+        <w:t xml:space="preserve">  </w:t>
+      </w:r>
+      <w:r>
+        <w:rPr>
+          <w:rFonts w:ascii="Lucida Console" w:hAnsi="Lucida Console"/>
+          <w:color w:val="000000" w:themeColor="text1"/>
+          <w:sz w:val="18"/>
+          <w:szCs w:val="18"/>
+        </w:rPr>
+        <w:t xml:space="preserve">        name</w:t>
+      </w:r>
+    </w:p>
+    <w:p>
+      <w:pPr>
+        <w:pStyle w:val="HTMLPreformatted"/>
+        <w:shd w:val="clear" w:color="auto" w:fill="FFFFFF" w:themeFill="background1"/>
+        <w:wordWrap w:val="0"/>
+        <w:spacing w:line="125" w:lineRule="atLeast"/>
+        <w:ind w:left="1832"/>
+        <w:rPr>
+          <w:rFonts w:ascii="Lucida Console" w:hAnsi="Lucida Console"/>
+          <w:color w:val="000000" w:themeColor="text1"/>
+          <w:sz w:val="18"/>
+          <w:szCs w:val="18"/>
+        </w:rPr>
+      </w:pPr>
+      <w:r>
+        <w:rPr>
+          <w:rFonts w:ascii="Lucida Console" w:hAnsi="Lucida Console"/>
+          <w:color w:val="000000" w:themeColor="text1"/>
+          <w:sz w:val="18"/>
+          <w:szCs w:val="18"/>
+        </w:rPr>
+        <w:t xml:space="preserve">1           0 </w:t>
+      </w:r>
+      <w:r>
+        <w:rPr>
+          <w:rFonts w:ascii="Lucida Console" w:hAnsi="Lucida Console"/>
+          <w:color w:val="000000" w:themeColor="text1"/>
+          <w:sz w:val="18"/>
+          <w:szCs w:val="18"/>
+        </w:rPr>
+        <w:t xml:space="preserve"> </w:t>
+      </w:r>
+      <w:r>
+        <w:rPr>
+          <w:rFonts w:ascii="Lucida Console" w:hAnsi="Lucida Console"/>
+          <w:color w:val="000000" w:themeColor="text1"/>
+          <w:sz w:val="18"/>
+          <w:szCs w:val="18"/>
+        </w:rPr>
+        <w:t xml:space="preserve">           4020      </w:t>
+      </w:r>
+      <w:r>
+        <w:rPr>
+          <w:rFonts w:ascii="Lucida Console" w:hAnsi="Lucida Console"/>
+          <w:color w:val="000000" w:themeColor="text1"/>
+          <w:sz w:val="18"/>
+          <w:szCs w:val="18"/>
+        </w:rPr>
+        <w:t xml:space="preserve">  </w:t>
+      </w:r>
+      <w:r>
+        <w:rPr>
+          <w:rFonts w:ascii="Lucida Console" w:hAnsi="Lucida Console"/>
+          <w:color w:val="000000" w:themeColor="text1"/>
+          <w:sz w:val="18"/>
+          <w:szCs w:val="18"/>
+        </w:rPr>
+        <w:t xml:space="preserve">  Snapchat</w:t>
+      </w:r>
+    </w:p>
+    <w:p>
+      <w:pPr>
+        <w:pStyle w:val="HTMLPreformatted"/>
+        <w:shd w:val="clear" w:color="auto" w:fill="FFFFFF" w:themeFill="background1"/>
+        <w:wordWrap w:val="0"/>
+        <w:spacing w:line="125" w:lineRule="atLeast"/>
+        <w:ind w:left="1832"/>
+        <w:rPr>
+          <w:rFonts w:ascii="Lucida Console" w:hAnsi="Lucida Console"/>
+          <w:color w:val="000000" w:themeColor="text1"/>
+          <w:sz w:val="18"/>
+          <w:szCs w:val="18"/>
+        </w:rPr>
+      </w:pPr>
+      <w:r>
+        <w:rPr>
+          <w:rFonts w:ascii="Lucida Console" w:hAnsi="Lucida Console"/>
+          <w:color w:val="000000" w:themeColor="text1"/>
+          <w:sz w:val="18"/>
+          <w:szCs w:val="18"/>
+        </w:rPr>
+        <w:t xml:space="preserve">2           1  </w:t>
+      </w:r>
+      <w:r>
+        <w:rPr>
+          <w:rFonts w:ascii="Lucida Console" w:hAnsi="Lucida Console"/>
+          <w:color w:val="000000" w:themeColor="text1"/>
+          <w:sz w:val="18"/>
+          <w:szCs w:val="18"/>
+        </w:rPr>
+        <w:t xml:space="preserve"> </w:t>
+      </w:r>
+      <w:r>
+        <w:rPr>
+          <w:rFonts w:ascii="Lucida Console" w:hAnsi="Lucida Console"/>
+          <w:color w:val="000000" w:themeColor="text1"/>
+          <w:sz w:val="18"/>
+          <w:szCs w:val="18"/>
+        </w:rPr>
+        <w:t xml:space="preserve">          4020 </w:t>
+      </w:r>
+      <w:r>
+        <w:rPr>
+          <w:rFonts w:ascii="Lucida Console" w:hAnsi="Lucida Console"/>
+          <w:color w:val="000000" w:themeColor="text1"/>
+          <w:sz w:val="18"/>
+          <w:szCs w:val="18"/>
+        </w:rPr>
+        <w:t xml:space="preserve">  </w:t>
+      </w:r>
       <w:proofErr w:type="spellStart"/>
       <w:r>
         <w:rPr>
-          <w:rFonts w:asciiTheme="minorHAnsi" w:eastAsia="Calibri" w:hAnsiTheme="minorHAnsi" w:cs="Calibri"/>
-          <w:sz w:val="20"/>
-          <w:szCs w:val="20"/>
-        </w:rPr>
-        <w:t>Blablabla</w:t>
+          <w:rFonts w:ascii="Lucida Console" w:hAnsi="Lucida Console"/>
+          <w:color w:val="000000" w:themeColor="text1"/>
+          <w:sz w:val="18"/>
+          <w:szCs w:val="18"/>
+        </w:rPr>
+        <w:t>insomniacevents</w:t>
       </w:r>
       <w:proofErr w:type="spellEnd"/>
     </w:p>
     <w:p>
       <w:pPr>
-        <w:pStyle w:val="Default"/>
-        <w:rPr>
-          <w:rFonts w:ascii="Calibri" w:eastAsia="Calibri" w:hAnsi="Calibri" w:cs="Calibri"/>
-          <w:sz w:val="20"/>
-          <w:szCs w:val="20"/>
+        <w:pStyle w:val="HTMLPreformatted"/>
+        <w:shd w:val="clear" w:color="auto" w:fill="FFFFFF" w:themeFill="background1"/>
+        <w:wordWrap w:val="0"/>
+        <w:spacing w:line="125" w:lineRule="atLeast"/>
+        <w:ind w:left="1832"/>
+        <w:rPr>
+          <w:rFonts w:ascii="Lucida Console" w:hAnsi="Lucida Console"/>
+          <w:color w:val="000000" w:themeColor="text1"/>
+          <w:sz w:val="18"/>
+          <w:szCs w:val="18"/>
+        </w:rPr>
+      </w:pPr>
+      <w:r>
+        <w:rPr>
+          <w:rFonts w:ascii="Lucida Console" w:hAnsi="Lucida Console"/>
+          <w:color w:val="000000" w:themeColor="text1"/>
+          <w:sz w:val="18"/>
+          <w:szCs w:val="18"/>
+        </w:rPr>
+        <w:t xml:space="preserve">11113       2   </w:t>
+      </w:r>
+      <w:r>
+        <w:rPr>
+          <w:rFonts w:ascii="Lucida Console" w:hAnsi="Lucida Console"/>
+          <w:color w:val="000000" w:themeColor="text1"/>
+          <w:sz w:val="18"/>
+          <w:szCs w:val="18"/>
+        </w:rPr>
+        <w:t xml:space="preserve"> </w:t>
+      </w:r>
+      <w:r>
+        <w:rPr>
+          <w:rFonts w:ascii="Lucida Console" w:hAnsi="Lucida Console"/>
+          <w:color w:val="000000" w:themeColor="text1"/>
+          <w:sz w:val="18"/>
+          <w:szCs w:val="18"/>
+        </w:rPr>
+        <w:t xml:space="preserve">         4020   </w:t>
+      </w:r>
+      <w:r>
+        <w:rPr>
+          <w:rFonts w:ascii="Lucida Console" w:hAnsi="Lucida Console"/>
+          <w:color w:val="000000" w:themeColor="text1"/>
+          <w:sz w:val="18"/>
+          <w:szCs w:val="18"/>
+        </w:rPr>
+        <w:t xml:space="preserve">  </w:t>
+      </w:r>
+      <w:r>
+        <w:rPr>
+          <w:rFonts w:ascii="Lucida Console" w:hAnsi="Lucida Console"/>
+          <w:color w:val="000000" w:themeColor="text1"/>
+          <w:sz w:val="18"/>
+          <w:szCs w:val="18"/>
+        </w:rPr>
+        <w:t xml:space="preserve">      Dropbox</w:t>
+      </w:r>
+    </w:p>
+    <w:p>
+      <w:pPr>
+        <w:pStyle w:val="HTMLPreformatted"/>
+        <w:shd w:val="clear" w:color="auto" w:fill="FFFFFF" w:themeFill="background1"/>
+        <w:wordWrap w:val="0"/>
+        <w:spacing w:line="125" w:lineRule="atLeast"/>
+        <w:ind w:left="1832"/>
+        <w:rPr>
+          <w:rFonts w:ascii="Lucida Console" w:hAnsi="Lucida Console"/>
+          <w:color w:val="000000" w:themeColor="text1"/>
+          <w:sz w:val="18"/>
+          <w:szCs w:val="18"/>
+        </w:rPr>
+      </w:pPr>
+      <w:r>
+        <w:rPr>
+          <w:rFonts w:ascii="Lucida Console" w:hAnsi="Lucida Console"/>
+          <w:color w:val="000000" w:themeColor="text1"/>
+          <w:sz w:val="18"/>
+          <w:szCs w:val="18"/>
+        </w:rPr>
+        <w:t xml:space="preserve">22224       3    </w:t>
+      </w:r>
+      <w:r>
+        <w:rPr>
+          <w:rFonts w:ascii="Lucida Console" w:hAnsi="Lucida Console"/>
+          <w:color w:val="000000" w:themeColor="text1"/>
+          <w:sz w:val="18"/>
+          <w:szCs w:val="18"/>
+        </w:rPr>
+        <w:t xml:space="preserve"> </w:t>
+      </w:r>
+      <w:r>
+        <w:rPr>
+          <w:rFonts w:ascii="Lucida Console" w:hAnsi="Lucida Console"/>
+          <w:color w:val="000000" w:themeColor="text1"/>
+          <w:sz w:val="18"/>
+          <w:szCs w:val="18"/>
+        </w:rPr>
+        <w:t xml:space="preserve">        4020  </w:t>
+      </w:r>
+      <w:r>
+        <w:rPr>
+          <w:rFonts w:ascii="Lucida Console" w:hAnsi="Lucida Console"/>
+          <w:color w:val="000000" w:themeColor="text1"/>
+          <w:sz w:val="18"/>
+          <w:szCs w:val="18"/>
+        </w:rPr>
+        <w:t xml:space="preserve">  </w:t>
+      </w:r>
+      <w:proofErr w:type="spellStart"/>
+      <w:r>
+        <w:rPr>
+          <w:rFonts w:ascii="Lucida Console" w:hAnsi="Lucida Console"/>
+          <w:color w:val="000000" w:themeColor="text1"/>
+          <w:sz w:val="18"/>
+          <w:szCs w:val="18"/>
+        </w:rPr>
+        <w:t>olympiacos_org</w:t>
+      </w:r>
+      <w:proofErr w:type="spellEnd"/>
+    </w:p>
+    <w:p>
+      <w:pPr>
+        <w:pStyle w:val="HTMLPreformatted"/>
+        <w:shd w:val="clear" w:color="auto" w:fill="FFFFFF" w:themeFill="background1"/>
+        <w:wordWrap w:val="0"/>
+        <w:spacing w:line="125" w:lineRule="atLeast"/>
+        <w:ind w:left="1832"/>
+        <w:rPr>
+          <w:rFonts w:ascii="Lucida Console" w:hAnsi="Lucida Console"/>
+          <w:color w:val="000000" w:themeColor="text1"/>
+          <w:sz w:val="18"/>
+          <w:szCs w:val="18"/>
+        </w:rPr>
+      </w:pPr>
+      <w:r>
+        <w:rPr>
+          <w:rFonts w:ascii="Lucida Console" w:hAnsi="Lucida Console"/>
+          <w:color w:val="000000" w:themeColor="text1"/>
+          <w:sz w:val="18"/>
+          <w:szCs w:val="18"/>
+        </w:rPr>
+        <w:t xml:space="preserve">1899    11705     </w:t>
+      </w:r>
+      <w:r>
+        <w:rPr>
+          <w:rFonts w:ascii="Lucida Console" w:hAnsi="Lucida Console"/>
+          <w:color w:val="000000" w:themeColor="text1"/>
+          <w:sz w:val="18"/>
+          <w:szCs w:val="18"/>
+        </w:rPr>
+        <w:t xml:space="preserve"> </w:t>
+      </w:r>
+      <w:r>
+        <w:rPr>
+          <w:rFonts w:ascii="Lucida Console" w:hAnsi="Lucida Console"/>
+          <w:color w:val="000000" w:themeColor="text1"/>
+          <w:sz w:val="18"/>
+          <w:szCs w:val="18"/>
+        </w:rPr>
+        <w:t xml:space="preserve">        120    </w:t>
+      </w:r>
+      <w:r>
+        <w:rPr>
+          <w:rFonts w:ascii="Lucida Console" w:hAnsi="Lucida Console"/>
+          <w:color w:val="000000" w:themeColor="text1"/>
+          <w:sz w:val="18"/>
+          <w:szCs w:val="18"/>
+        </w:rPr>
+        <w:t xml:space="preserve">  </w:t>
+      </w:r>
+      <w:r>
+        <w:rPr>
+          <w:rFonts w:ascii="Lucida Console" w:hAnsi="Lucida Console"/>
+          <w:color w:val="000000" w:themeColor="text1"/>
+          <w:sz w:val="18"/>
+          <w:szCs w:val="18"/>
+        </w:rPr>
+        <w:t xml:space="preserve">   </w:t>
+      </w:r>
+      <w:proofErr w:type="spellStart"/>
+      <w:r>
+        <w:rPr>
+          <w:rFonts w:ascii="Lucida Console" w:hAnsi="Lucida Console"/>
+          <w:color w:val="000000" w:themeColor="text1"/>
+          <w:sz w:val="18"/>
+          <w:szCs w:val="18"/>
+        </w:rPr>
+        <w:t>elcapimar</w:t>
+      </w:r>
+      <w:proofErr w:type="spellEnd"/>
+    </w:p>
+    <w:p>
+      <w:pPr>
+        <w:pStyle w:val="HTMLPreformatted"/>
+        <w:shd w:val="clear" w:color="auto" w:fill="FFFFFF" w:themeFill="background1"/>
+        <w:wordWrap w:val="0"/>
+        <w:spacing w:line="125" w:lineRule="atLeast"/>
+        <w:ind w:left="1832"/>
+        <w:rPr>
+          <w:rFonts w:ascii="Lucida Console" w:hAnsi="Lucida Console"/>
+          <w:color w:val="000000" w:themeColor="text1"/>
+          <w:sz w:val="18"/>
+          <w:szCs w:val="18"/>
+        </w:rPr>
+      </w:pPr>
+      <w:r>
+        <w:rPr>
+          <w:rFonts w:ascii="Lucida Console" w:hAnsi="Lucida Console"/>
+          <w:color w:val="000000" w:themeColor="text1"/>
+          <w:sz w:val="18"/>
+          <w:szCs w:val="18"/>
+        </w:rPr>
+        <w:t xml:space="preserve">3203     1288      </w:t>
+      </w:r>
+      <w:r>
+        <w:rPr>
+          <w:rFonts w:ascii="Lucida Console" w:hAnsi="Lucida Console"/>
+          <w:color w:val="000000" w:themeColor="text1"/>
+          <w:sz w:val="18"/>
+          <w:szCs w:val="18"/>
+        </w:rPr>
+        <w:t xml:space="preserve"> </w:t>
+      </w:r>
+      <w:r>
+        <w:rPr>
+          <w:rFonts w:ascii="Lucida Console" w:hAnsi="Lucida Console"/>
+          <w:color w:val="000000" w:themeColor="text1"/>
+          <w:sz w:val="18"/>
+          <w:szCs w:val="18"/>
+        </w:rPr>
+        <w:t xml:space="preserve">       120      </w:t>
+      </w:r>
+      <w:r>
+        <w:rPr>
+          <w:rFonts w:ascii="Lucida Console" w:hAnsi="Lucida Console"/>
+          <w:color w:val="000000" w:themeColor="text1"/>
+          <w:sz w:val="18"/>
+          <w:szCs w:val="18"/>
+        </w:rPr>
+        <w:t xml:space="preserve">  </w:t>
+      </w:r>
+      <w:r>
+        <w:rPr>
+          <w:rFonts w:ascii="Lucida Console" w:hAnsi="Lucida Console"/>
+          <w:color w:val="000000" w:themeColor="text1"/>
+          <w:sz w:val="18"/>
+          <w:szCs w:val="18"/>
+        </w:rPr>
+        <w:t xml:space="preserve"> Kill_Joy7</w:t>
+      </w:r>
+    </w:p>
+    <w:p>
+      <w:pPr>
+        <w:pStyle w:val="HTMLPreformatted"/>
+        <w:shd w:val="clear" w:color="auto" w:fill="FFFFFF" w:themeFill="background1"/>
+        <w:wordWrap w:val="0"/>
+        <w:spacing w:line="125" w:lineRule="atLeast"/>
+        <w:ind w:left="1832"/>
+        <w:rPr>
+          <w:rFonts w:ascii="Lucida Console" w:hAnsi="Lucida Console"/>
+          <w:color w:val="000000" w:themeColor="text1"/>
+          <w:sz w:val="18"/>
+          <w:szCs w:val="18"/>
+        </w:rPr>
+      </w:pPr>
+      <w:r>
+        <w:rPr>
+          <w:rFonts w:ascii="Lucida Console" w:hAnsi="Lucida Console"/>
+          <w:color w:val="000000" w:themeColor="text1"/>
+          <w:sz w:val="18"/>
+          <w:szCs w:val="18"/>
+        </w:rPr>
+        <w:t xml:space="preserve">5534    14978       </w:t>
+      </w:r>
+      <w:r>
+        <w:rPr>
+          <w:rFonts w:ascii="Lucida Console" w:hAnsi="Lucida Console"/>
+          <w:color w:val="000000" w:themeColor="text1"/>
+          <w:sz w:val="18"/>
+          <w:szCs w:val="18"/>
+        </w:rPr>
+        <w:t xml:space="preserve"> </w:t>
+      </w:r>
+      <w:r>
+        <w:rPr>
+          <w:rFonts w:ascii="Lucida Console" w:hAnsi="Lucida Console"/>
+          <w:color w:val="000000" w:themeColor="text1"/>
+          <w:sz w:val="18"/>
+          <w:szCs w:val="18"/>
+        </w:rPr>
+        <w:t xml:space="preserve">      120     </w:t>
+      </w:r>
+      <w:r>
+        <w:rPr>
+          <w:rFonts w:ascii="Lucida Console" w:hAnsi="Lucida Console"/>
+          <w:color w:val="000000" w:themeColor="text1"/>
+          <w:sz w:val="18"/>
+          <w:szCs w:val="18"/>
+        </w:rPr>
+        <w:t xml:space="preserve">  </w:t>
+      </w:r>
+      <w:r>
+        <w:rPr>
+          <w:rFonts w:ascii="Lucida Console" w:hAnsi="Lucida Console"/>
+          <w:color w:val="000000" w:themeColor="text1"/>
+          <w:sz w:val="18"/>
+          <w:szCs w:val="18"/>
+        </w:rPr>
+        <w:t>JohnIrons95</w:t>
+      </w:r>
+    </w:p>
+    <w:p>
+      <w:pPr>
+        <w:pStyle w:val="HTMLPreformatted"/>
+        <w:shd w:val="clear" w:color="auto" w:fill="FFFFFF" w:themeFill="background1"/>
+        <w:wordWrap w:val="0"/>
+        <w:spacing w:line="125" w:lineRule="atLeast"/>
+        <w:ind w:left="1832"/>
+        <w:rPr>
+          <w:rFonts w:ascii="Lucida Console" w:hAnsi="Lucida Console"/>
+          <w:color w:val="000000" w:themeColor="text1"/>
+          <w:sz w:val="18"/>
+          <w:szCs w:val="18"/>
+        </w:rPr>
+      </w:pPr>
+      <w:r>
+        <w:rPr>
+          <w:rFonts w:ascii="Lucida Console" w:hAnsi="Lucida Console"/>
+          <w:color w:val="000000" w:themeColor="text1"/>
+          <w:sz w:val="18"/>
+          <w:szCs w:val="18"/>
+        </w:rPr>
+        <w:t xml:space="preserve">8937     1804        </w:t>
+      </w:r>
+      <w:r>
+        <w:rPr>
+          <w:rFonts w:ascii="Lucida Console" w:hAnsi="Lucida Console"/>
+          <w:color w:val="000000" w:themeColor="text1"/>
+          <w:sz w:val="18"/>
+          <w:szCs w:val="18"/>
+        </w:rPr>
+        <w:t xml:space="preserve"> </w:t>
+      </w:r>
+      <w:r>
+        <w:rPr>
+          <w:rFonts w:ascii="Lucida Console" w:hAnsi="Lucida Console"/>
+          <w:color w:val="000000" w:themeColor="text1"/>
+          <w:sz w:val="18"/>
+          <w:szCs w:val="18"/>
+        </w:rPr>
+        <w:t xml:space="preserve">     120 </w:t>
+      </w:r>
+      <w:r>
+        <w:rPr>
+          <w:rFonts w:ascii="Lucida Console" w:hAnsi="Lucida Console"/>
+          <w:color w:val="000000" w:themeColor="text1"/>
+          <w:sz w:val="18"/>
+          <w:szCs w:val="18"/>
+        </w:rPr>
+        <w:t xml:space="preserve">  </w:t>
+      </w:r>
+      <w:r>
+        <w:rPr>
+          <w:rFonts w:ascii="Lucida Console" w:hAnsi="Lucida Console"/>
+          <w:color w:val="000000" w:themeColor="text1"/>
+          <w:sz w:val="18"/>
+          <w:szCs w:val="18"/>
+        </w:rPr>
+        <w:t xml:space="preserve"> </w:t>
+      </w:r>
+      <w:proofErr w:type="spellStart"/>
+      <w:r>
+        <w:rPr>
+          <w:rFonts w:ascii="Lucida Console" w:hAnsi="Lucida Console"/>
+          <w:color w:val="000000" w:themeColor="text1"/>
+          <w:sz w:val="18"/>
+          <w:szCs w:val="18"/>
+        </w:rPr>
+        <w:t>sydneyhbrodsky</w:t>
+      </w:r>
+      <w:proofErr w:type="spellEnd"/>
+    </w:p>
+    <w:p>
+      <w:pPr>
+        <w:pStyle w:val="HTMLPreformatted"/>
+        <w:shd w:val="clear" w:color="auto" w:fill="FFFFFF" w:themeFill="background1"/>
+        <w:wordWrap w:val="0"/>
+        <w:spacing w:line="125" w:lineRule="atLeast"/>
+        <w:ind w:left="1832"/>
+        <w:rPr>
+          <w:rFonts w:ascii="Lucida Console" w:hAnsi="Lucida Console"/>
+          <w:color w:val="000000" w:themeColor="text1"/>
+          <w:sz w:val="18"/>
+          <w:szCs w:val="18"/>
+        </w:rPr>
+      </w:pPr>
+      <w:r>
+        <w:rPr>
+          <w:rFonts w:ascii="Lucida Console" w:hAnsi="Lucida Console"/>
+          <w:color w:val="000000" w:themeColor="text1"/>
+          <w:sz w:val="18"/>
+          <w:szCs w:val="18"/>
+        </w:rPr>
+        <w:t xml:space="preserve">14859    2337         </w:t>
+      </w:r>
+      <w:r>
+        <w:rPr>
+          <w:rFonts w:ascii="Lucida Console" w:hAnsi="Lucida Console"/>
+          <w:color w:val="000000" w:themeColor="text1"/>
+          <w:sz w:val="18"/>
+          <w:szCs w:val="18"/>
+        </w:rPr>
+        <w:t xml:space="preserve"> </w:t>
+      </w:r>
+      <w:r>
+        <w:rPr>
+          <w:rFonts w:ascii="Lucida Console" w:hAnsi="Lucida Console"/>
+          <w:color w:val="000000" w:themeColor="text1"/>
+          <w:sz w:val="18"/>
+          <w:szCs w:val="18"/>
+        </w:rPr>
+        <w:t xml:space="preserve">    120   </w:t>
+      </w:r>
+      <w:r>
+        <w:rPr>
+          <w:rFonts w:ascii="Lucida Console" w:hAnsi="Lucida Console"/>
+          <w:color w:val="000000" w:themeColor="text1"/>
+          <w:sz w:val="18"/>
+          <w:szCs w:val="18"/>
+        </w:rPr>
+        <w:t xml:space="preserve">  </w:t>
+      </w:r>
+      <w:r>
+        <w:rPr>
+          <w:rFonts w:ascii="Lucida Console" w:hAnsi="Lucida Console"/>
+          <w:color w:val="000000" w:themeColor="text1"/>
+          <w:sz w:val="18"/>
+          <w:szCs w:val="18"/>
+        </w:rPr>
+        <w:t xml:space="preserve">  Can1ffs_bae</w:t>
+      </w:r>
+    </w:p>
+    <w:p>
+      <w:pPr>
+        <w:pStyle w:val="HTMLPreformatted"/>
+        <w:shd w:val="clear" w:color="auto" w:fill="FFFFFF" w:themeFill="background1"/>
+        <w:wordWrap w:val="0"/>
+        <w:spacing w:line="125" w:lineRule="atLeast"/>
+        <w:ind w:left="1832"/>
+        <w:rPr>
+          <w:rFonts w:ascii="Lucida Console" w:hAnsi="Lucida Console"/>
+          <w:color w:val="000000" w:themeColor="text1"/>
+          <w:sz w:val="18"/>
+          <w:szCs w:val="18"/>
+        </w:rPr>
+      </w:pPr>
+      <w:r>
+        <w:rPr>
+          <w:rFonts w:ascii="Lucida Console" w:hAnsi="Lucida Console"/>
+          <w:color w:val="000000" w:themeColor="text1"/>
+          <w:sz w:val="18"/>
+          <w:szCs w:val="18"/>
+        </w:rPr>
+        <w:t xml:space="preserve">15226    2370          </w:t>
+      </w:r>
+      <w:r>
+        <w:rPr>
+          <w:rFonts w:ascii="Lucida Console" w:hAnsi="Lucida Console"/>
+          <w:color w:val="000000" w:themeColor="text1"/>
+          <w:sz w:val="18"/>
+          <w:szCs w:val="18"/>
+        </w:rPr>
+        <w:t xml:space="preserve"> </w:t>
+      </w:r>
+      <w:r>
+        <w:rPr>
+          <w:rFonts w:ascii="Lucida Console" w:hAnsi="Lucida Console"/>
+          <w:color w:val="000000" w:themeColor="text1"/>
+          <w:sz w:val="18"/>
+          <w:szCs w:val="18"/>
+        </w:rPr>
+        <w:t xml:space="preserve">   120  </w:t>
+      </w:r>
+      <w:r>
+        <w:rPr>
+          <w:rFonts w:ascii="Lucida Console" w:hAnsi="Lucida Console"/>
+          <w:color w:val="000000" w:themeColor="text1"/>
+          <w:sz w:val="18"/>
+          <w:szCs w:val="18"/>
+        </w:rPr>
+        <w:t xml:space="preserve">  </w:t>
+      </w:r>
+      <w:r>
+        <w:rPr>
+          <w:rFonts w:ascii="Lucida Console" w:hAnsi="Lucida Console"/>
+          <w:color w:val="000000" w:themeColor="text1"/>
+          <w:sz w:val="18"/>
+          <w:szCs w:val="18"/>
+        </w:rPr>
+        <w:t xml:space="preserve"> </w:t>
+      </w:r>
+      <w:proofErr w:type="spellStart"/>
+      <w:r>
+        <w:rPr>
+          <w:rFonts w:ascii="Lucida Console" w:hAnsi="Lucida Console"/>
+          <w:color w:val="000000" w:themeColor="text1"/>
+          <w:sz w:val="18"/>
+          <w:szCs w:val="18"/>
+        </w:rPr>
+        <w:t>mcclainxkylie</w:t>
+      </w:r>
+      <w:proofErr w:type="spellEnd"/>
+    </w:p>
+    <w:p>
+      <w:pPr>
+        <w:rPr>
+          <w:rFonts w:asciiTheme="minorHAnsi" w:eastAsia="Calibri" w:hAnsiTheme="minorHAnsi" w:cs="Calibri"/>
+          <w:sz w:val="22"/>
+          <w:szCs w:val="22"/>
         </w:rPr>
       </w:pPr>
     </w:p>
@@ -1100,6 +2660,16 @@
       <w:lang w:val="en-CA" w:eastAsia="zh-CN"/>
     </w:rPr>
   </w:style>
+  <w:style w:type="character" w:customStyle="1" w:styleId="gcwxi2kcpkb">
+    <w:name w:val="gcwxi2kcpkb"/>
+    <w:basedOn w:val="DefaultParagraphFont"/>
+    <w:rsid w:val="009B7429"/>
+  </w:style>
+  <w:style w:type="character" w:customStyle="1" w:styleId="gcwxi2kcpjb">
+    <w:name w:val="gcwxi2kcpjb"/>
+    <w:basedOn w:val="DefaultParagraphFont"/>
+    <w:rsid w:val="009B7429"/>
+  </w:style>
 </w:styles>
 </file>
 

</xml_diff>